<commit_message>
UART Monitor: updated version number in QR
</commit_message>
<xml_diff>
--- a/bitvis_vip_uart/doc/internal_uart_monitor_QuickRef.docx
+++ b/bitvis_vip_uart/doc/internal_uart_monitor_QuickRef.docx
@@ -208,7 +208,34 @@
     </w:p>
     <w:p>
       <w:r>
-        <w:t xml:space="preserve">For general information see UVVM Essential Mechanisms located in </w:t>
+        <w:t xml:space="preserve">For general information see </w:t>
+      </w:r>
+      <w:proofErr w:type="spellStart"/>
+      <w:r>
+        <w:t>UVVM</w:t>
+      </w:r>
+      <w:proofErr w:type="spellEnd"/>
+      <w:r>
+        <w:t xml:space="preserve"> </w:t>
+      </w:r>
+      <w:proofErr w:type="spellStart"/>
+      <w:r>
+        <w:t>VVC</w:t>
+      </w:r>
+      <w:proofErr w:type="spellEnd"/>
+      <w:r>
+        <w:t xml:space="preserve"> Framewor</w:t>
+      </w:r>
+      <w:r>
+        <w:t>k</w:t>
+      </w:r>
+      <w:bookmarkStart w:id="0" w:name="_GoBack"/>
+      <w:bookmarkEnd w:id="0"/>
+      <w:r>
+        <w:t xml:space="preserve"> </w:t>
+      </w:r>
+      <w:r>
+        <w:t xml:space="preserve">Essential Mechanisms located in </w:t>
       </w:r>
       <w:proofErr w:type="spellStart"/>
       <w:r>
@@ -574,15 +601,31 @@
           <w:b/>
           <w:szCs w:val="16"/>
         </w:rPr>
-        <w:t>shared_uart_monitor_config</w:t>
-      </w:r>
-      <w:proofErr w:type="spellEnd"/>
+        <w:t>shared_uart_monitor_</w:t>
+      </w:r>
+      <w:proofErr w:type="gramStart"/>
       <w:r>
         <w:rPr>
           <w:b/>
           <w:szCs w:val="16"/>
         </w:rPr>
-        <w:t>(channel, instance)</w:t>
+        <w:t>config</w:t>
+      </w:r>
+      <w:proofErr w:type="spellEnd"/>
+      <w:r>
+        <w:rPr>
+          <w:b/>
+          <w:szCs w:val="16"/>
+        </w:rPr>
+        <w:t>(</w:t>
+      </w:r>
+      <w:proofErr w:type="gramEnd"/>
+      <w:r>
+        <w:rPr>
+          <w:b/>
+          <w:szCs w:val="16"/>
+        </w:rPr>
+        <w:t>channel, instance)</w:t>
       </w:r>
       <w:r>
         <w:rPr>
@@ -634,15 +677,31 @@
           <w:b/>
           <w:szCs w:val="16"/>
         </w:rPr>
-        <w:t>global_uart_monitor_transaction</w:t>
-      </w:r>
-      <w:proofErr w:type="spellEnd"/>
+        <w:t>global_uart_monitor_</w:t>
+      </w:r>
+      <w:proofErr w:type="gramStart"/>
       <w:r>
         <w:rPr>
           <w:b/>
           <w:szCs w:val="16"/>
         </w:rPr>
-        <w:t>(channel, instance)</w:t>
+        <w:t>transaction</w:t>
+      </w:r>
+      <w:proofErr w:type="spellEnd"/>
+      <w:r>
+        <w:rPr>
+          <w:b/>
+          <w:szCs w:val="16"/>
+        </w:rPr>
+        <w:t>(</w:t>
+      </w:r>
+      <w:proofErr w:type="gramEnd"/>
+      <w:r>
+        <w:rPr>
+          <w:b/>
+          <w:szCs w:val="16"/>
+        </w:rPr>
+        <w:t>channel, instance)</w:t>
       </w:r>
       <w:r>
         <w:rPr>
@@ -675,7 +734,7 @@
           <w:szCs w:val="16"/>
         </w:rPr>
       </w:pPr>
-      <w:bookmarkStart w:id="0" w:name="_Hlk19643668"/>
+      <w:bookmarkStart w:id="1" w:name="_Hlk19643668"/>
       <w:r>
         <w:rPr>
           <w:noProof/>
@@ -2162,7 +2221,11 @@
           </mc:Choice>
           <mc:Fallback>
             <w:pict>
-              <v:shape w14:anchorId="05D517B5" id="_x0000_s1028" type="#_x0000_t202" style="position:absolute;left:0;text-align:left;margin-left:459.9pt;margin-top:56.1pt;width:297pt;height:190.2pt;z-index:251658240;visibility:visible;mso-wrap-style:square;mso-width-percent:0;mso-height-percent:0;mso-wrap-distance-left:9pt;mso-wrap-distance-top:0;mso-wrap-distance-right:9pt;mso-wrap-distance-bottom:0;mso-position-horizontal:absolute;mso-position-horizontal-relative:margin;mso-position-vertical:absolute;mso-position-vertical-relative:text;mso-width-percent:0;mso-height-percent:0;mso-width-relative:margin;mso-height-relative:margin;v-text-anchor:top" o:gfxdata="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" filled="f" stroked="f">
+              <v:shapetype w14:anchorId="05D517B5" id="_x0000_t202" coordsize="21600,21600" o:spt="202" path="m,l,21600r21600,l21600,xe">
+                <v:stroke joinstyle="miter"/>
+                <v:path gradientshapeok="t" o:connecttype="rect"/>
+              </v:shapetype>
+              <v:shape id="_x0000_s1028" type="#_x0000_t202" style="position:absolute;left:0;text-align:left;margin-left:459.9pt;margin-top:56.1pt;width:297pt;height:190.2pt;z-index:251658240;visibility:visible;mso-wrap-style:square;mso-width-percent:0;mso-height-percent:0;mso-wrap-distance-left:9pt;mso-wrap-distance-top:0;mso-wrap-distance-right:9pt;mso-wrap-distance-bottom:0;mso-position-horizontal:absolute;mso-position-horizontal-relative:margin;mso-position-vertical:absolute;mso-position-vertical-relative:text;mso-width-percent:0;mso-height-percent:0;mso-width-relative:margin;mso-height-relative:margin;v-text-anchor:top" o:gfxdata="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" filled="f" stroked="f">
                 <v:textbox>
                   <w:txbxContent>
                     <w:p>
@@ -3617,7 +3680,7 @@
         </w:rPr>
         <w:t>onfig</w:t>
       </w:r>
-      <w:bookmarkEnd w:id="0"/>
+      <w:bookmarkEnd w:id="1"/>
       <w:proofErr w:type="spellEnd"/>
     </w:p>
     <w:tbl>
@@ -3666,7 +3729,7 @@
                 <w:rFonts w:cs="Helvetica"/>
               </w:rPr>
             </w:pPr>
-            <w:bookmarkStart w:id="1" w:name="_Hlk530143957"/>
+            <w:bookmarkStart w:id="2" w:name="_Hlk530143957"/>
             <w:r>
               <w:rPr>
                 <w:rFonts w:cs="Helvetica"/>
@@ -4328,7 +4391,7 @@
           </w:p>
         </w:tc>
       </w:tr>
-      <w:bookmarkEnd w:id="1"/>
+      <w:bookmarkEnd w:id="2"/>
     </w:tbl>
     <w:p>
       <w:pPr>
@@ -5069,7 +5132,7 @@
                 <w:rFonts w:cs="Helvetica"/>
               </w:rPr>
             </w:pPr>
-            <w:bookmarkStart w:id="2" w:name="_Hlk530142719"/>
+            <w:bookmarkStart w:id="3" w:name="_Hlk530142719"/>
             <w:r>
               <w:rPr>
                 <w:rFonts w:cs="Helvetica"/>
@@ -5751,7 +5814,7 @@
         </w:tc>
       </w:tr>
     </w:tbl>
-    <w:bookmarkEnd w:id="2"/>
+    <w:bookmarkEnd w:id="3"/>
     <w:p>
       <w:pPr>
         <w:tabs>
@@ -6268,8 +6331,6 @@
     </w:p>
     <w:p/>
     <w:p/>
-    <w:p/>
-    <w:p/>
     <w:p>
       <w:pPr>
         <w:tabs>
@@ -6279,7 +6340,7 @@
           <w:lang w:val="en-US"/>
         </w:rPr>
       </w:pPr>
-      <w:bookmarkStart w:id="3" w:name="_Ref424297123"/>
+      <w:bookmarkStart w:id="4" w:name="_Ref424297123"/>
       <w:r>
         <w:rPr>
           <w:vertAlign w:val="superscript"/>
@@ -6300,10 +6361,10 @@
         <w:t>or the VVC</w:t>
       </w:r>
     </w:p>
-    <w:bookmarkEnd w:id="3"/>
+    <w:bookmarkEnd w:id="4"/>
     <w:p>
       <w:pPr>
-        <w:pStyle w:val="Subtitle"/>
+        <w:pStyle w:val="Undertittel"/>
         <w:spacing w:before="200" w:after="40"/>
         <w:rPr>
           <w:b/>
@@ -6800,7 +6861,7 @@
     </w:tbl>
     <w:p>
       <w:pPr>
-        <w:pStyle w:val="Subtitle"/>
+        <w:pStyle w:val="Undertittel"/>
         <w:spacing w:before="200" w:after="40"/>
         <w:rPr>
           <w:b/>
@@ -7308,7 +7369,7 @@
     </w:tbl>
     <w:p>
       <w:pPr>
-        <w:pStyle w:val="Subtitle"/>
+        <w:pStyle w:val="Undertittel"/>
         <w:rPr>
           <w:sz w:val="40"/>
           <w:szCs w:val="40"/>
@@ -7317,12 +7378,12 @@
     </w:p>
     <w:p>
       <w:pPr>
-        <w:pStyle w:val="Heading1"/>
+        <w:pStyle w:val="Overskrift1"/>
         <w:rPr>
           <w:rFonts w:ascii="Helvetica" w:eastAsiaTheme="minorEastAsia" w:hAnsi="Helvetica" w:cs="Helvetica"/>
         </w:rPr>
       </w:pPr>
-      <w:bookmarkStart w:id="4" w:name="_Hlk19475654"/>
+      <w:bookmarkStart w:id="5" w:name="_Hlk19475654"/>
       <w:r>
         <w:rPr>
           <w:rFonts w:ascii="Helvetica" w:eastAsiaTheme="minorEastAsia" w:hAnsi="Helvetica" w:cs="Helvetica"/>
@@ -7354,11 +7415,19 @@
         <w:t xml:space="preserve"> signal</w:t>
       </w:r>
     </w:p>
-    <w:bookmarkEnd w:id="4"/>
+    <w:bookmarkEnd w:id="5"/>
     <w:p/>
     <w:p>
       <w:r>
-        <w:t xml:space="preserve">All transaction information from the UART Monitor is located in the DTT global signal </w:t>
+        <w:t xml:space="preserve">All transaction information from the UART Monitor is located in the </w:t>
+      </w:r>
+      <w:proofErr w:type="spellStart"/>
+      <w:r>
+        <w:t>DTT</w:t>
+      </w:r>
+      <w:proofErr w:type="spellEnd"/>
+      <w:r>
+        <w:t xml:space="preserve"> global signal </w:t>
       </w:r>
       <w:proofErr w:type="spellStart"/>
       <w:r>
@@ -7366,15 +7435,31 @@
           <w:b/>
           <w:bCs/>
         </w:rPr>
-        <w:t>global_uart_monitor_transaction</w:t>
-      </w:r>
-      <w:proofErr w:type="spellEnd"/>
+        <w:t>global_uart_monitor_</w:t>
+      </w:r>
+      <w:proofErr w:type="gramStart"/>
       <w:r>
         <w:rPr>
           <w:b/>
           <w:bCs/>
         </w:rPr>
-        <w:t>(channel, instance).</w:t>
+        <w:t>transaction</w:t>
+      </w:r>
+      <w:proofErr w:type="spellEnd"/>
+      <w:r>
+        <w:rPr>
+          <w:b/>
+          <w:bCs/>
+        </w:rPr>
+        <w:t>(</w:t>
+      </w:r>
+      <w:proofErr w:type="gramEnd"/>
+      <w:r>
+        <w:rPr>
+          <w:b/>
+          <w:bCs/>
+        </w:rPr>
+        <w:t>channel, instance).</w:t>
       </w:r>
     </w:p>
     <w:p/>
@@ -7549,7 +7634,16 @@
                 <w:color w:val="000000" w:themeColor="text1"/>
                 <w:sz w:val="15"/>
               </w:rPr>
-              <w:t>global_uart_monitor_transaction</w:t>
+              <w:t>global_uart_monitor_</w:t>
+            </w:r>
+            <w:proofErr w:type="gramStart"/>
+            <w:r>
+              <w:rPr>
+                <w:rFonts w:cs="Helvetica"/>
+                <w:color w:val="000000" w:themeColor="text1"/>
+                <w:sz w:val="15"/>
+              </w:rPr>
+              <w:t>transaction</w:t>
             </w:r>
             <w:proofErr w:type="spellEnd"/>
             <w:r>
@@ -7558,7 +7652,16 @@
                 <w:color w:val="000000" w:themeColor="text1"/>
                 <w:sz w:val="15"/>
               </w:rPr>
-              <w:t xml:space="preserve">(channel, </w:t>
+              <w:t>(</w:t>
+            </w:r>
+            <w:proofErr w:type="gramEnd"/>
+            <w:r>
+              <w:rPr>
+                <w:rFonts w:cs="Helvetica"/>
+                <w:color w:val="000000" w:themeColor="text1"/>
+                <w:sz w:val="15"/>
+              </w:rPr>
+              <w:t xml:space="preserve">channel, </w:t>
             </w:r>
             <w:proofErr w:type="spellStart"/>
             <w:r>
@@ -7657,7 +7760,16 @@
                 <w:color w:val="000000" w:themeColor="text1"/>
                 <w:sz w:val="15"/>
               </w:rPr>
-              <w:t>global_uart_monitor_transaction</w:t>
+              <w:t>global_uart_monitor_</w:t>
+            </w:r>
+            <w:proofErr w:type="gramStart"/>
+            <w:r>
+              <w:rPr>
+                <w:rFonts w:cs="Helvetica"/>
+                <w:color w:val="000000" w:themeColor="text1"/>
+                <w:sz w:val="15"/>
+              </w:rPr>
+              <w:t>transaction</w:t>
             </w:r>
             <w:proofErr w:type="spellEnd"/>
             <w:r>
@@ -7666,7 +7778,16 @@
                 <w:color w:val="000000" w:themeColor="text1"/>
                 <w:sz w:val="15"/>
               </w:rPr>
-              <w:t>(RX, 1)</w:t>
+              <w:t>(</w:t>
+            </w:r>
+            <w:proofErr w:type="gramEnd"/>
+            <w:r>
+              <w:rPr>
+                <w:rFonts w:cs="Helvetica"/>
+                <w:color w:val="000000" w:themeColor="text1"/>
+                <w:sz w:val="15"/>
+              </w:rPr>
+              <w:t>RX, 1)</w:t>
             </w:r>
           </w:p>
         </w:tc>
@@ -7969,7 +8090,7 @@
     </w:tbl>
     <w:p>
       <w:pPr>
-        <w:pStyle w:val="Subtitle"/>
+        <w:pStyle w:val="Undertittel"/>
         <w:rPr>
           <w:sz w:val="40"/>
           <w:szCs w:val="40"/>
@@ -8036,15 +8157,31 @@
           <w:rFonts w:ascii="Courier New" w:hAnsi="Courier New" w:cs="Courier New"/>
           <w:szCs w:val="18"/>
         </w:rPr>
-        <w:t>p_monitor_tx</w:t>
-      </w:r>
-      <w:proofErr w:type="spellEnd"/>
+        <w:t>p_monitor_</w:t>
+      </w:r>
+      <w:proofErr w:type="gramStart"/>
       <w:r>
         <w:rPr>
           <w:rFonts w:ascii="Courier New" w:hAnsi="Courier New" w:cs="Courier New"/>
           <w:szCs w:val="18"/>
         </w:rPr>
-        <w:t xml:space="preserve"> : process</w:t>
+        <w:t>tx</w:t>
+      </w:r>
+      <w:proofErr w:type="spellEnd"/>
+      <w:r>
+        <w:rPr>
+          <w:rFonts w:ascii="Courier New" w:hAnsi="Courier New" w:cs="Courier New"/>
+          <w:szCs w:val="18"/>
+        </w:rPr>
+        <w:t xml:space="preserve"> :</w:t>
+      </w:r>
+      <w:proofErr w:type="gramEnd"/>
+      <w:r>
+        <w:rPr>
+          <w:rFonts w:ascii="Courier New" w:hAnsi="Courier New" w:cs="Courier New"/>
+          <w:szCs w:val="18"/>
+        </w:rPr>
+        <w:t xml:space="preserve"> process</w:t>
       </w:r>
     </w:p>
     <w:p>
@@ -8067,30 +8204,46 @@
           <w:rFonts w:ascii="Courier New" w:hAnsi="Courier New" w:cs="Courier New"/>
           <w:szCs w:val="18"/>
         </w:rPr>
-        <w:t>v_transaction</w:t>
-      </w:r>
-      <w:proofErr w:type="spellEnd"/>
+        <w:t>v_</w:t>
+      </w:r>
+      <w:proofErr w:type="gramStart"/>
       <w:r>
         <w:rPr>
           <w:rFonts w:ascii="Courier New" w:hAnsi="Courier New" w:cs="Courier New"/>
           <w:szCs w:val="18"/>
         </w:rPr>
-        <w:t xml:space="preserve"> : </w:t>
-      </w:r>
-      <w:proofErr w:type="spellStart"/>
+        <w:t>transaction</w:t>
+      </w:r>
+      <w:proofErr w:type="spellEnd"/>
       <w:r>
         <w:rPr>
           <w:rFonts w:ascii="Courier New" w:hAnsi="Courier New" w:cs="Courier New"/>
           <w:szCs w:val="18"/>
         </w:rPr>
-        <w:t>t_uart_transaction</w:t>
-      </w:r>
-      <w:proofErr w:type="spellEnd"/>
+        <w:t xml:space="preserve"> :</w:t>
+      </w:r>
+      <w:proofErr w:type="gramEnd"/>
       <w:r>
         <w:rPr>
           <w:rFonts w:ascii="Courier New" w:hAnsi="Courier New" w:cs="Courier New"/>
           <w:szCs w:val="18"/>
         </w:rPr>
+        <w:t xml:space="preserve"> </w:t>
+      </w:r>
+      <w:proofErr w:type="spellStart"/>
+      <w:r>
+        <w:rPr>
+          <w:rFonts w:ascii="Courier New" w:hAnsi="Courier New" w:cs="Courier New"/>
+          <w:szCs w:val="18"/>
+        </w:rPr>
+        <w:t>t_uart_transaction</w:t>
+      </w:r>
+      <w:proofErr w:type="spellEnd"/>
+      <w:r>
+        <w:rPr>
+          <w:rFonts w:ascii="Courier New" w:hAnsi="Courier New" w:cs="Courier New"/>
+          <w:szCs w:val="18"/>
+        </w:rPr>
         <w:t>;</w:t>
       </w:r>
     </w:p>
@@ -8129,30 +8282,46 @@
           <w:rFonts w:ascii="Courier New" w:hAnsi="Courier New" w:cs="Courier New"/>
           <w:szCs w:val="18"/>
         </w:rPr>
-        <w:t>global_uart_monitor_transaction</w:t>
-      </w:r>
-      <w:proofErr w:type="spellEnd"/>
+        <w:t>global_uart_monitor_</w:t>
+      </w:r>
+      <w:proofErr w:type="gramStart"/>
       <w:r>
         <w:rPr>
           <w:rFonts w:ascii="Courier New" w:hAnsi="Courier New" w:cs="Courier New"/>
           <w:szCs w:val="18"/>
         </w:rPr>
-        <w:t>(TX, 1).</w:t>
-      </w:r>
-      <w:proofErr w:type="spellStart"/>
+        <w:t>transaction</w:t>
+      </w:r>
+      <w:proofErr w:type="spellEnd"/>
       <w:r>
         <w:rPr>
           <w:rFonts w:ascii="Courier New" w:hAnsi="Courier New" w:cs="Courier New"/>
           <w:szCs w:val="18"/>
         </w:rPr>
-        <w:t>bt.transaction_status</w:t>
-      </w:r>
-      <w:proofErr w:type="spellEnd"/>
+        <w:t>(</w:t>
+      </w:r>
+      <w:proofErr w:type="gramEnd"/>
       <w:r>
         <w:rPr>
           <w:rFonts w:ascii="Courier New" w:hAnsi="Courier New" w:cs="Courier New"/>
           <w:szCs w:val="18"/>
         </w:rPr>
+        <w:t>TX, 1).</w:t>
+      </w:r>
+      <w:proofErr w:type="spellStart"/>
+      <w:r>
+        <w:rPr>
+          <w:rFonts w:ascii="Courier New" w:hAnsi="Courier New" w:cs="Courier New"/>
+          <w:szCs w:val="18"/>
+        </w:rPr>
+        <w:t>bt.transaction_status</w:t>
+      </w:r>
+      <w:proofErr w:type="spellEnd"/>
+      <w:r>
+        <w:rPr>
+          <w:rFonts w:ascii="Courier New" w:hAnsi="Courier New" w:cs="Courier New"/>
+          <w:szCs w:val="18"/>
+        </w:rPr>
         <w:t xml:space="preserve"> = SUCCEEDED or</w:t>
       </w:r>
     </w:p>
@@ -8176,30 +8345,46 @@
           <w:rFonts w:ascii="Courier New" w:hAnsi="Courier New" w:cs="Courier New"/>
           <w:szCs w:val="18"/>
         </w:rPr>
-        <w:t>global_uart_monitor_transaction</w:t>
-      </w:r>
-      <w:proofErr w:type="spellEnd"/>
+        <w:t>global_uart_monitor_</w:t>
+      </w:r>
+      <w:proofErr w:type="gramStart"/>
       <w:r>
         <w:rPr>
           <w:rFonts w:ascii="Courier New" w:hAnsi="Courier New" w:cs="Courier New"/>
           <w:szCs w:val="18"/>
         </w:rPr>
-        <w:t>(TX, 1).</w:t>
-      </w:r>
-      <w:proofErr w:type="spellStart"/>
+        <w:t>transaction</w:t>
+      </w:r>
+      <w:proofErr w:type="spellEnd"/>
       <w:r>
         <w:rPr>
           <w:rFonts w:ascii="Courier New" w:hAnsi="Courier New" w:cs="Courier New"/>
           <w:szCs w:val="18"/>
         </w:rPr>
-        <w:t>bt.transaction_status</w:t>
-      </w:r>
-      <w:proofErr w:type="spellEnd"/>
+        <w:t>(</w:t>
+      </w:r>
+      <w:proofErr w:type="gramEnd"/>
       <w:r>
         <w:rPr>
           <w:rFonts w:ascii="Courier New" w:hAnsi="Courier New" w:cs="Courier New"/>
           <w:szCs w:val="18"/>
         </w:rPr>
+        <w:t>TX, 1).</w:t>
+      </w:r>
+      <w:proofErr w:type="spellStart"/>
+      <w:r>
+        <w:rPr>
+          <w:rFonts w:ascii="Courier New" w:hAnsi="Courier New" w:cs="Courier New"/>
+          <w:szCs w:val="18"/>
+        </w:rPr>
+        <w:t>bt.transaction_status</w:t>
+      </w:r>
+      <w:proofErr w:type="spellEnd"/>
+      <w:r>
+        <w:rPr>
+          <w:rFonts w:ascii="Courier New" w:hAnsi="Courier New" w:cs="Courier New"/>
+          <w:szCs w:val="18"/>
+        </w:rPr>
         <w:t xml:space="preserve"> = FAILED);</w:t>
       </w:r>
     </w:p>
@@ -8223,31 +8408,31 @@
           <w:rFonts w:ascii="Courier New" w:hAnsi="Courier New" w:cs="Courier New"/>
           <w:szCs w:val="18"/>
         </w:rPr>
-        <w:t>v_transaction</w:t>
-      </w:r>
-      <w:proofErr w:type="spellEnd"/>
+        <w:t>v_</w:t>
+      </w:r>
+      <w:proofErr w:type="gramStart"/>
       <w:r>
         <w:rPr>
           <w:rFonts w:ascii="Courier New" w:hAnsi="Courier New" w:cs="Courier New"/>
           <w:szCs w:val="18"/>
         </w:rPr>
-        <w:t xml:space="preserve"> := </w:t>
-      </w:r>
-      <w:proofErr w:type="spellStart"/>
+        <w:t>transaction</w:t>
+      </w:r>
+      <w:proofErr w:type="spellEnd"/>
       <w:r>
         <w:rPr>
           <w:rFonts w:ascii="Courier New" w:hAnsi="Courier New" w:cs="Courier New"/>
           <w:szCs w:val="18"/>
         </w:rPr>
-        <w:t>global_uart_monitor_transaction</w:t>
-      </w:r>
-      <w:proofErr w:type="spellEnd"/>
+        <w:t xml:space="preserve"> :</w:t>
+      </w:r>
+      <w:proofErr w:type="gramEnd"/>
       <w:r>
         <w:rPr>
           <w:rFonts w:ascii="Courier New" w:hAnsi="Courier New" w:cs="Courier New"/>
           <w:szCs w:val="18"/>
         </w:rPr>
-        <w:t>(TX, 1).</w:t>
+        <w:t xml:space="preserve">= </w:t>
       </w:r>
       <w:proofErr w:type="spellStart"/>
       <w:r>
@@ -8255,7 +8440,7 @@
           <w:rFonts w:ascii="Courier New" w:hAnsi="Courier New" w:cs="Courier New"/>
           <w:szCs w:val="18"/>
         </w:rPr>
-        <w:t>bt</w:t>
+        <w:t>global_uart_monitor_transaction</w:t>
       </w:r>
       <w:proofErr w:type="spellEnd"/>
       <w:r>
@@ -8263,6 +8448,22 @@
           <w:rFonts w:ascii="Courier New" w:hAnsi="Courier New" w:cs="Courier New"/>
           <w:szCs w:val="18"/>
         </w:rPr>
+        <w:t>(TX, 1).</w:t>
+      </w:r>
+      <w:proofErr w:type="spellStart"/>
+      <w:r>
+        <w:rPr>
+          <w:rFonts w:ascii="Courier New" w:hAnsi="Courier New" w:cs="Courier New"/>
+          <w:szCs w:val="18"/>
+        </w:rPr>
+        <w:t>bt</w:t>
+      </w:r>
+      <w:proofErr w:type="spellEnd"/>
+      <w:r>
+        <w:rPr>
+          <w:rFonts w:ascii="Courier New" w:hAnsi="Courier New" w:cs="Courier New"/>
+          <w:szCs w:val="18"/>
+        </w:rPr>
         <w:t>;</w:t>
       </w:r>
     </w:p>
@@ -8402,7 +8603,7 @@
     </w:p>
     <w:p>
       <w:pPr>
-        <w:pStyle w:val="Subtitle"/>
+        <w:pStyle w:val="Undertittel"/>
         <w:rPr>
           <w:sz w:val="40"/>
           <w:szCs w:val="40"/>
@@ -8411,7 +8612,7 @@
     </w:p>
     <w:p>
       <w:pPr>
-        <w:pStyle w:val="Subtitle"/>
+        <w:pStyle w:val="Undertittel"/>
         <w:rPr>
           <w:sz w:val="40"/>
           <w:szCs w:val="40"/>
@@ -8420,7 +8621,7 @@
     </w:p>
     <w:p>
       <w:pPr>
-        <w:pStyle w:val="Subtitle"/>
+        <w:pStyle w:val="Undertittel"/>
         <w:rPr>
           <w:sz w:val="40"/>
           <w:szCs w:val="40"/>
@@ -8451,7 +8652,7 @@
     </w:p>
     <w:p>
       <w:pPr>
-        <w:pStyle w:val="Heading1"/>
+        <w:pStyle w:val="Overskrift1"/>
         <w:rPr>
           <w:rFonts w:ascii="Helvetica" w:hAnsi="Helvetica" w:cs="Helvetica"/>
         </w:rPr>
@@ -9200,7 +9401,25 @@
                 <w:sz w:val="15"/>
                 <w:szCs w:val="18"/>
               </w:rPr>
-              <w:t xml:space="preserve">After this amount of time operation is set to NO_OPERATION and </w:t>
+              <w:t xml:space="preserve">After this amount of time operation is set to </w:t>
+            </w:r>
+            <w:proofErr w:type="spellStart"/>
+            <w:r>
+              <w:rPr>
+                <w:rFonts w:cs="Helvetica"/>
+                <w:sz w:val="15"/>
+                <w:szCs w:val="18"/>
+              </w:rPr>
+              <w:t>NO_OPERATION</w:t>
+            </w:r>
+            <w:proofErr w:type="spellEnd"/>
+            <w:r>
+              <w:rPr>
+                <w:rFonts w:cs="Helvetica"/>
+                <w:sz w:val="15"/>
+                <w:szCs w:val="18"/>
+              </w:rPr>
+              <w:t xml:space="preserve"> and </w:t>
             </w:r>
             <w:proofErr w:type="spellStart"/>
             <w:r>
@@ -9299,7 +9518,7 @@
         </w:rPr>
         <w:t>s</w:t>
       </w:r>
-      <w:bookmarkStart w:id="5" w:name="_Hlk19475716"/>
+      <w:bookmarkStart w:id="6" w:name="_Hlk19475716"/>
       <w:r>
         <w:rPr>
           <w:rFonts w:ascii="Courier New" w:hAnsi="Courier New" w:cs="Courier New"/>
@@ -9319,61 +9538,61 @@
           <w:rFonts w:ascii="Courier New" w:hAnsi="Courier New" w:cs="Courier New"/>
           <w:szCs w:val="18"/>
         </w:rPr>
-        <w:t>_config</w:t>
-      </w:r>
-      <w:proofErr w:type="spellEnd"/>
+        <w:t>_</w:t>
+      </w:r>
+      <w:proofErr w:type="gramStart"/>
       <w:r>
         <w:rPr>
           <w:rFonts w:ascii="Courier New" w:hAnsi="Courier New" w:cs="Courier New"/>
           <w:szCs w:val="18"/>
         </w:rPr>
-        <w:t>(</w:t>
-      </w:r>
+        <w:t>config</w:t>
+      </w:r>
+      <w:proofErr w:type="spellEnd"/>
       <w:r>
         <w:rPr>
           <w:rFonts w:ascii="Courier New" w:hAnsi="Courier New" w:cs="Courier New"/>
           <w:szCs w:val="18"/>
         </w:rPr>
-        <w:t xml:space="preserve">TX, </w:t>
-      </w:r>
+        <w:t>(</w:t>
+      </w:r>
+      <w:proofErr w:type="gramEnd"/>
       <w:r>
         <w:rPr>
           <w:rFonts w:ascii="Courier New" w:hAnsi="Courier New" w:cs="Courier New"/>
           <w:szCs w:val="18"/>
         </w:rPr>
-        <w:t>1</w:t>
+        <w:t xml:space="preserve">TX, </w:t>
       </w:r>
       <w:r>
         <w:rPr>
           <w:rFonts w:ascii="Courier New" w:hAnsi="Courier New" w:cs="Courier New"/>
           <w:szCs w:val="18"/>
         </w:rPr>
-        <w:t>).</w:t>
-      </w:r>
-      <w:proofErr w:type="spellStart"/>
+        <w:t>1</w:t>
+      </w:r>
       <w:r>
         <w:rPr>
           <w:rFonts w:ascii="Courier New" w:hAnsi="Courier New" w:cs="Courier New"/>
           <w:szCs w:val="18"/>
         </w:rPr>
-        <w:t>msg_id_panel</w:t>
-      </w:r>
-      <w:proofErr w:type="spellEnd"/>
+        <w:t>).</w:t>
+      </w:r>
+      <w:proofErr w:type="spellStart"/>
       <w:r>
         <w:rPr>
           <w:rFonts w:ascii="Courier New" w:hAnsi="Courier New" w:cs="Courier New"/>
           <w:szCs w:val="18"/>
         </w:rPr>
-        <w:t xml:space="preserve"> </w:t>
-      </w:r>
-      <w:bookmarkStart w:id="6" w:name="_GoBack"/>
-      <w:bookmarkEnd w:id="6"/>
+        <w:t>msg_id_panel</w:t>
+      </w:r>
+      <w:proofErr w:type="spellEnd"/>
       <w:r>
         <w:rPr>
           <w:rFonts w:ascii="Courier New" w:hAnsi="Courier New" w:cs="Courier New"/>
           <w:szCs w:val="18"/>
         </w:rPr>
-        <w:tab/>
+        <w:t xml:space="preserve"> </w:t>
       </w:r>
       <w:r>
         <w:rPr>
@@ -9394,25 +9613,32 @@
           <w:rFonts w:ascii="Courier New" w:hAnsi="Courier New" w:cs="Courier New"/>
           <w:szCs w:val="18"/>
         </w:rPr>
-        <w:t xml:space="preserve">:= </w:t>
-      </w:r>
-      <w:proofErr w:type="spellStart"/>
+        <w:tab/>
+      </w:r>
       <w:r>
         <w:rPr>
           <w:rFonts w:ascii="Courier New" w:hAnsi="Courier New" w:cs="Courier New"/>
           <w:szCs w:val="18"/>
         </w:rPr>
-        <w:t>new_msg_id_panel</w:t>
-      </w:r>
-      <w:proofErr w:type="spellEnd"/>
+        <w:t xml:space="preserve">:= </w:t>
+      </w:r>
+      <w:proofErr w:type="spellStart"/>
       <w:r>
         <w:rPr>
           <w:rFonts w:ascii="Courier New" w:hAnsi="Courier New" w:cs="Courier New"/>
           <w:szCs w:val="18"/>
         </w:rPr>
+        <w:t>new_msg_id_panel</w:t>
+      </w:r>
+      <w:proofErr w:type="spellEnd"/>
+      <w:r>
+        <w:rPr>
+          <w:rFonts w:ascii="Courier New" w:hAnsi="Courier New" w:cs="Courier New"/>
+          <w:szCs w:val="18"/>
+        </w:rPr>
         <w:t>;</w:t>
       </w:r>
-      <w:bookmarkEnd w:id="5"/>
+      <w:bookmarkEnd w:id="6"/>
     </w:p>
     <w:p>
       <w:pPr>
@@ -9448,65 +9674,74 @@
           <w:rFonts w:ascii="Courier New" w:hAnsi="Courier New" w:cs="Courier New"/>
           <w:szCs w:val="18"/>
         </w:rPr>
-        <w:t>_config</w:t>
-      </w:r>
-      <w:proofErr w:type="spellEnd"/>
+        <w:t>_</w:t>
+      </w:r>
+      <w:proofErr w:type="gramStart"/>
       <w:r>
         <w:rPr>
           <w:rFonts w:ascii="Courier New" w:hAnsi="Courier New" w:cs="Courier New"/>
           <w:szCs w:val="18"/>
         </w:rPr>
-        <w:t>(</w:t>
-      </w:r>
+        <w:t>config</w:t>
+      </w:r>
+      <w:proofErr w:type="spellEnd"/>
       <w:r>
         <w:rPr>
           <w:rFonts w:ascii="Courier New" w:hAnsi="Courier New" w:cs="Courier New"/>
           <w:szCs w:val="18"/>
         </w:rPr>
-        <w:t xml:space="preserve">TX, </w:t>
-      </w:r>
+        <w:t>(</w:t>
+      </w:r>
+      <w:proofErr w:type="gramEnd"/>
       <w:r>
         <w:rPr>
           <w:rFonts w:ascii="Courier New" w:hAnsi="Courier New" w:cs="Courier New"/>
           <w:szCs w:val="18"/>
         </w:rPr>
-        <w:t>1</w:t>
+        <w:t xml:space="preserve">TX, </w:t>
       </w:r>
       <w:r>
         <w:rPr>
           <w:rFonts w:ascii="Courier New" w:hAnsi="Courier New" w:cs="Courier New"/>
           <w:szCs w:val="18"/>
         </w:rPr>
-        <w:t>).</w:t>
-      </w:r>
-      <w:proofErr w:type="spellStart"/>
+        <w:t>1</w:t>
+      </w:r>
       <w:r>
         <w:rPr>
           <w:rFonts w:ascii="Courier New" w:hAnsi="Courier New" w:cs="Courier New"/>
           <w:szCs w:val="18"/>
         </w:rPr>
-        <w:t>interface</w:t>
-      </w:r>
+        <w:t>).</w:t>
+      </w:r>
+      <w:proofErr w:type="spellStart"/>
       <w:r>
         <w:rPr>
           <w:rFonts w:ascii="Courier New" w:hAnsi="Courier New" w:cs="Courier New"/>
           <w:szCs w:val="18"/>
         </w:rPr>
-        <w:t>_config.num_data_bits</w:t>
-      </w:r>
-      <w:proofErr w:type="spellEnd"/>
+        <w:t>interface</w:t>
+      </w:r>
       <w:r>
         <w:rPr>
           <w:rFonts w:ascii="Courier New" w:hAnsi="Courier New" w:cs="Courier New"/>
           <w:szCs w:val="18"/>
         </w:rPr>
-        <w:tab/>
-      </w:r>
+        <w:t>_config.num_data_bits</w:t>
+      </w:r>
+      <w:proofErr w:type="spellEnd"/>
       <w:r>
         <w:rPr>
           <w:rFonts w:ascii="Courier New" w:hAnsi="Courier New" w:cs="Courier New"/>
           <w:szCs w:val="18"/>
         </w:rPr>
+        <w:tab/>
+      </w:r>
+      <w:r>
+        <w:rPr>
+          <w:rFonts w:ascii="Courier New" w:hAnsi="Courier New" w:cs="Courier New"/>
+          <w:szCs w:val="18"/>
+        </w:rPr>
         <w:t>:= 8;</w:t>
       </w:r>
     </w:p>
@@ -9701,7 +9936,7 @@
     </w:p>
     <w:p>
       <w:pPr>
-        <w:pStyle w:val="Heading1"/>
+        <w:pStyle w:val="Overskrift1"/>
         <w:rPr>
           <w:rFonts w:ascii="Helvetica" w:hAnsi="Helvetica" w:cs="Helvetica"/>
         </w:rPr>
@@ -9737,7 +9972,7 @@
     </w:p>
     <w:p>
       <w:pPr>
-        <w:pStyle w:val="Heading1"/>
+        <w:pStyle w:val="Overskrift1"/>
         <w:rPr>
           <w:rFonts w:ascii="Helvetica" w:hAnsi="Helvetica" w:cs="Helvetica"/>
         </w:rPr>
@@ -9787,7 +10022,7 @@
     </w:p>
     <w:p>
       <w:pPr>
-        <w:pStyle w:val="ListParagraph"/>
+        <w:pStyle w:val="Listeavsnitt"/>
         <w:numPr>
           <w:ilvl w:val="0"/>
           <w:numId w:val="40"/>
@@ -9797,61 +10032,77 @@
           <w:i/>
         </w:rPr>
       </w:pPr>
+      <w:proofErr w:type="spellStart"/>
       <w:r>
         <w:rPr>
           <w:b/>
           <w:i/>
         </w:rPr>
-        <w:t>UVVM Utility Library (UVVM-</w:t>
-      </w:r>
-      <w:proofErr w:type="spellStart"/>
+        <w:t>UVVM</w:t>
+      </w:r>
+      <w:proofErr w:type="spellEnd"/>
       <w:r>
         <w:rPr>
           <w:b/>
           <w:i/>
         </w:rPr>
-        <w:t>Util</w:t>
-      </w:r>
-      <w:proofErr w:type="spellEnd"/>
+        <w:t xml:space="preserve"> Utility Library (</w:t>
+      </w:r>
+      <w:proofErr w:type="spellStart"/>
       <w:r>
         <w:rPr>
           <w:b/>
           <w:i/>
         </w:rPr>
-        <w:t>)</w:t>
+        <w:t>UVVM-</w:t>
       </w:r>
       <w:r>
         <w:rPr>
           <w:b/>
           <w:i/>
         </w:rPr>
-        <w:t>, version 2</w:t>
-      </w:r>
+        <w:t>Util</w:t>
+      </w:r>
+      <w:proofErr w:type="spellEnd"/>
       <w:r>
         <w:rPr>
           <w:b/>
           <w:i/>
         </w:rPr>
-        <w:t>.</w:t>
+        <w:t>)</w:t>
       </w:r>
       <w:r>
         <w:rPr>
           <w:b/>
           <w:i/>
         </w:rPr>
-        <w:t>2</w:t>
+        <w:t>, version 2</w:t>
       </w:r>
       <w:r>
         <w:rPr>
           <w:b/>
           <w:i/>
         </w:rPr>
+        <w:t>.</w:t>
+      </w:r>
+      <w:r>
+        <w:rPr>
+          <w:b/>
+          <w:i/>
+        </w:rPr>
+        <w:t>10</w:t>
+      </w:r>
+      <w:r>
+        <w:rPr>
+          <w:b/>
+          <w:i/>
+        </w:rPr>
         <w:t>.0 and up</w:t>
       </w:r>
     </w:p>
     <w:p>
       <w:pPr>
-        <w:pStyle w:val="ListParagraph"/>
+        <w:pStyle w:val="Listeavsnitt"/>
         <w:numPr>
           <w:ilvl w:val="0"/>
           <w:numId w:val="40"/>
@@ -9866,54 +10117,70 @@
           <w:b/>
           <w:i/>
         </w:rPr>
-        <w:t>UVVM VVC Framework</w:t>
-      </w:r>
+        <w:t xml:space="preserve">UVVM </w:t>
+      </w:r>
+      <w:proofErr w:type="spellStart"/>
       <w:r>
         <w:rPr>
           <w:b/>
           <w:i/>
         </w:rPr>
-        <w:t>, version</w:t>
-      </w:r>
+        <w:t>VVC</w:t>
+      </w:r>
+      <w:proofErr w:type="spellEnd"/>
       <w:r>
         <w:rPr>
           <w:b/>
           <w:i/>
         </w:rPr>
-        <w:t xml:space="preserve"> </w:t>
+        <w:t xml:space="preserve"> Framework</w:t>
       </w:r>
       <w:r>
         <w:rPr>
           <w:b/>
           <w:i/>
         </w:rPr>
-        <w:t>2</w:t>
+        <w:t>, version</w:t>
       </w:r>
       <w:r>
         <w:rPr>
           <w:b/>
           <w:i/>
         </w:rPr>
-        <w:t>.</w:t>
+        <w:t xml:space="preserve"> </w:t>
       </w:r>
       <w:r>
         <w:rPr>
           <w:b/>
           <w:i/>
         </w:rPr>
-        <w:t>1</w:t>
+        <w:t>2</w:t>
       </w:r>
       <w:r>
         <w:rPr>
           <w:b/>
           <w:i/>
         </w:rPr>
+        <w:t>.</w:t>
+      </w:r>
+      <w:r>
+        <w:rPr>
+          <w:b/>
+          <w:i/>
+        </w:rPr>
+        <w:t>7</w:t>
+      </w:r>
+      <w:r>
+        <w:rPr>
+          <w:b/>
+          <w:i/>
+        </w:rPr>
         <w:t>.0 and up</w:t>
       </w:r>
     </w:p>
     <w:p>
       <w:pPr>
-        <w:pStyle w:val="ListParagraph"/>
+        <w:pStyle w:val="Listeavsnitt"/>
         <w:numPr>
           <w:ilvl w:val="0"/>
           <w:numId w:val="40"/>
@@ -10904,7 +11171,7 @@
     </w:p>
     <w:p>
       <w:pPr>
-        <w:pStyle w:val="Heading1"/>
+        <w:pStyle w:val="Overskrift1"/>
         <w:rPr>
           <w:rFonts w:ascii="Helvetica" w:hAnsi="Helvetica" w:cs="Helvetica"/>
         </w:rPr>
@@ -10960,20 +11227,13 @@
       <w:r>
         <w:t xml:space="preserve">ee </w:t>
       </w:r>
+      <w:proofErr w:type="spellStart"/>
       <w:r>
         <w:rPr>
           <w:b/>
           <w:i/>
         </w:rPr>
-        <w:t>UVVM-</w:t>
-      </w:r>
-      <w:proofErr w:type="spellStart"/>
-      <w:r>
-        <w:rPr>
-          <w:b/>
-          <w:i/>
-        </w:rPr>
-        <w:t>Util</w:t>
+        <w:t>UVVM-Util</w:t>
       </w:r>
       <w:proofErr w:type="spellEnd"/>
       <w:r>
@@ -10985,50 +11245,6 @@
     </w:p>
     <w:p/>
     <w:p/>
-    <w:p>
-      <w:pPr>
-        <w:rPr>
-          <w:rFonts w:ascii="Helvetica Neue Thin" w:hAnsi="Helvetica Neue Thin"/>
-          <w:i/>
-          <w:iCs/>
-          <w:sz w:val="14"/>
-          <w:szCs w:val="16"/>
-        </w:rPr>
-      </w:pPr>
-    </w:p>
-    <w:p>
-      <w:pPr>
-        <w:rPr>
-          <w:rFonts w:ascii="Helvetica Neue Thin" w:hAnsi="Helvetica Neue Thin"/>
-          <w:i/>
-          <w:iCs/>
-          <w:sz w:val="14"/>
-          <w:szCs w:val="16"/>
-        </w:rPr>
-      </w:pPr>
-    </w:p>
-    <w:p>
-      <w:pPr>
-        <w:rPr>
-          <w:rFonts w:ascii="Helvetica Neue Thin" w:hAnsi="Helvetica Neue Thin"/>
-          <w:i/>
-          <w:iCs/>
-          <w:sz w:val="14"/>
-          <w:szCs w:val="16"/>
-        </w:rPr>
-      </w:pPr>
-    </w:p>
-    <w:p>
-      <w:pPr>
-        <w:rPr>
-          <w:rFonts w:ascii="Helvetica Neue Thin" w:hAnsi="Helvetica Neue Thin"/>
-          <w:i/>
-          <w:iCs/>
-          <w:sz w:val="14"/>
-          <w:szCs w:val="16"/>
-        </w:rPr>
-      </w:pPr>
-    </w:p>
     <w:p>
       <w:pPr>
         <w:rPr>
@@ -11472,34 +11688,34 @@
 <w:ftr xmlns:wpc="http://schemas.microsoft.com/office/word/2010/wordprocessingCanvas" xmlns:cx="http://schemas.microsoft.com/office/drawing/2014/chartex" xmlns:cx1="http://schemas.microsoft.com/office/drawing/2015/9/8/chartex" xmlns:cx2="http://schemas.microsoft.com/office/drawing/2015/10/21/chartex" xmlns:cx3="http://schemas.microsoft.com/office/drawing/2016/5/9/chartex" xmlns:cx4="http://schemas.microsoft.com/office/drawing/2016/5/10/chartex" xmlns:cx5="http://schemas.microsoft.com/office/drawing/2016/5/11/chartex" xmlns:cx6="http://schemas.microsoft.com/office/drawing/2016/5/12/chartex" xmlns:cx7="http://schemas.microsoft.com/office/drawing/2016/5/13/chartex" xmlns:cx8="http://schemas.microsoft.com/office/drawing/2016/5/14/chartex" xmlns:mc="http://schemas.openxmlformats.org/markup-compatibility/2006" xmlns:aink="http://schemas.microsoft.com/office/drawing/2016/ink" xmlns:am3d="http://schemas.microsoft.com/office/drawing/2017/model3d" xmlns:o="urn:schemas-microsoft-com:office:office" xmlns:r="http://schemas.openxmlformats.org/officeDocument/2006/relationships" xmlns:m="http://schemas.openxmlformats.org/officeDocument/2006/math" xmlns:v="urn:schemas-microsoft-com:vml" xmlns:wp14="http://schemas.microsoft.com/office/word/2010/wordprocessingDrawing" xmlns:wp="http://schemas.openxmlformats.org/drawingml/2006/wordprocessingDrawing" xmlns:w10="urn:schemas-microsoft-com:office:word" xmlns:w="http://schemas.openxmlformats.org/wordprocessingml/2006/main" xmlns:w14="http://schemas.microsoft.com/office/word/2010/wordml" xmlns:w15="http://schemas.microsoft.com/office/word/2012/wordml" xmlns:w16cid="http://schemas.microsoft.com/office/word/2016/wordml/cid" xmlns:w16se="http://schemas.microsoft.com/office/word/2015/wordml/symex" xmlns:wpg="http://schemas.microsoft.com/office/word/2010/wordprocessingGroup" xmlns:wpi="http://schemas.microsoft.com/office/word/2010/wordprocessingInk" xmlns:wne="http://schemas.microsoft.com/office/word/2006/wordml" xmlns:wps="http://schemas.microsoft.com/office/word/2010/wordprocessingShape" mc:Ignorable="w14 w15 w16se w16cid wp14">
   <w:p>
     <w:pPr>
-      <w:pStyle w:val="Footer"/>
+      <w:pStyle w:val="Bunntekst"/>
       <w:framePr w:wrap="none" w:vAnchor="text" w:hAnchor="margin" w:xAlign="right" w:y="1"/>
       <w:rPr>
-        <w:rStyle w:val="PageNumber"/>
+        <w:rStyle w:val="Sidetall"/>
       </w:rPr>
     </w:pPr>
     <w:r>
       <w:rPr>
-        <w:rStyle w:val="PageNumber"/>
+        <w:rStyle w:val="Sidetall"/>
       </w:rPr>
       <w:fldChar w:fldCharType="begin"/>
     </w:r>
     <w:r>
       <w:rPr>
-        <w:rStyle w:val="PageNumber"/>
+        <w:rStyle w:val="Sidetall"/>
       </w:rPr>
       <w:instrText xml:space="preserve">PAGE  </w:instrText>
     </w:r>
     <w:r>
       <w:rPr>
-        <w:rStyle w:val="PageNumber"/>
+        <w:rStyle w:val="Sidetall"/>
       </w:rPr>
       <w:fldChar w:fldCharType="end"/>
     </w:r>
   </w:p>
   <w:p>
     <w:pPr>
-      <w:pStyle w:val="Footer"/>
+      <w:pStyle w:val="Bunntekst"/>
       <w:ind w:right="360"/>
     </w:pPr>
   </w:p>
@@ -11510,37 +11726,37 @@
 <w:ftr xmlns:wpc="http://schemas.microsoft.com/office/word/2010/wordprocessingCanvas" xmlns:cx="http://schemas.microsoft.com/office/drawing/2014/chartex" xmlns:cx1="http://schemas.microsoft.com/office/drawing/2015/9/8/chartex" xmlns:cx2="http://schemas.microsoft.com/office/drawing/2015/10/21/chartex" xmlns:cx3="http://schemas.microsoft.com/office/drawing/2016/5/9/chartex" xmlns:cx4="http://schemas.microsoft.com/office/drawing/2016/5/10/chartex" xmlns:cx5="http://schemas.microsoft.com/office/drawing/2016/5/11/chartex" xmlns:cx6="http://schemas.microsoft.com/office/drawing/2016/5/12/chartex" xmlns:cx7="http://schemas.microsoft.com/office/drawing/2016/5/13/chartex" xmlns:cx8="http://schemas.microsoft.com/office/drawing/2016/5/14/chartex" xmlns:mc="http://schemas.openxmlformats.org/markup-compatibility/2006" xmlns:aink="http://schemas.microsoft.com/office/drawing/2016/ink" xmlns:am3d="http://schemas.microsoft.com/office/drawing/2017/model3d" xmlns:o="urn:schemas-microsoft-com:office:office" xmlns:r="http://schemas.openxmlformats.org/officeDocument/2006/relationships" xmlns:m="http://schemas.openxmlformats.org/officeDocument/2006/math" xmlns:v="urn:schemas-microsoft-com:vml" xmlns:wp14="http://schemas.microsoft.com/office/word/2010/wordprocessingDrawing" xmlns:wp="http://schemas.openxmlformats.org/drawingml/2006/wordprocessingDrawing" xmlns:w10="urn:schemas-microsoft-com:office:word" xmlns:w="http://schemas.openxmlformats.org/wordprocessingml/2006/main" xmlns:w14="http://schemas.microsoft.com/office/word/2010/wordml" xmlns:w15="http://schemas.microsoft.com/office/word/2012/wordml" xmlns:w16cid="http://schemas.microsoft.com/office/word/2016/wordml/cid" xmlns:w16se="http://schemas.microsoft.com/office/word/2015/wordml/symex" xmlns:wpg="http://schemas.microsoft.com/office/word/2010/wordprocessingGroup" xmlns:wpi="http://schemas.microsoft.com/office/word/2010/wordprocessingInk" xmlns:wne="http://schemas.microsoft.com/office/word/2006/wordml" xmlns:wps="http://schemas.microsoft.com/office/word/2010/wordprocessingShape" mc:Ignorable="w14 w15 w16se w16cid wp14">
   <w:p>
     <w:pPr>
-      <w:pStyle w:val="Footer"/>
+      <w:pStyle w:val="Bunntekst"/>
       <w:framePr w:wrap="none" w:vAnchor="text" w:hAnchor="margin" w:xAlign="right" w:y="1"/>
       <w:rPr>
-        <w:rStyle w:val="PageNumber"/>
+        <w:rStyle w:val="Sidetall"/>
         <w:color w:val="1381C4"/>
       </w:rPr>
     </w:pPr>
     <w:r>
       <w:rPr>
-        <w:rStyle w:val="PageNumber"/>
+        <w:rStyle w:val="Sidetall"/>
         <w:color w:val="1381C4"/>
       </w:rPr>
       <w:fldChar w:fldCharType="begin"/>
     </w:r>
     <w:r>
       <w:rPr>
-        <w:rStyle w:val="PageNumber"/>
+        <w:rStyle w:val="Sidetall"/>
         <w:color w:val="1381C4"/>
       </w:rPr>
       <w:instrText xml:space="preserve">PAGE  </w:instrText>
     </w:r>
     <w:r>
       <w:rPr>
-        <w:rStyle w:val="PageNumber"/>
+        <w:rStyle w:val="Sidetall"/>
         <w:color w:val="1381C4"/>
       </w:rPr>
       <w:fldChar w:fldCharType="separate"/>
     </w:r>
     <w:r>
       <w:rPr>
-        <w:rStyle w:val="PageNumber"/>
+        <w:rStyle w:val="Sidetall"/>
         <w:noProof/>
         <w:color w:val="1381C4"/>
       </w:rPr>
@@ -11548,28 +11764,28 @@
     </w:r>
     <w:r>
       <w:rPr>
-        <w:rStyle w:val="PageNumber"/>
+        <w:rStyle w:val="Sidetall"/>
         <w:color w:val="1381C4"/>
       </w:rPr>
       <w:fldChar w:fldCharType="end"/>
     </w:r>
     <w:r>
       <w:rPr>
-        <w:rStyle w:val="PageNumber"/>
+        <w:rStyle w:val="Sidetall"/>
         <w:color w:val="1381C4"/>
       </w:rPr>
       <w:t xml:space="preserve"> (</w:t>
     </w:r>
     <w:r>
       <w:rPr>
-        <w:rStyle w:val="PageNumber"/>
+        <w:rStyle w:val="Sidetall"/>
         <w:color w:val="1381C4"/>
       </w:rPr>
       <w:t>4</w:t>
     </w:r>
     <w:r>
       <w:rPr>
-        <w:rStyle w:val="PageNumber"/>
+        <w:rStyle w:val="Sidetall"/>
         <w:color w:val="1381C4"/>
       </w:rPr>
       <w:t>)</w:t>
@@ -11603,7 +11819,7 @@
         </w:tcPr>
         <w:p>
           <w:pPr>
-            <w:pStyle w:val="Footer"/>
+            <w:pStyle w:val="Bunntekst"/>
             <w:tabs>
               <w:tab w:val="clear" w:pos="4153"/>
               <w:tab w:val="clear" w:pos="8306"/>
@@ -11665,7 +11881,7 @@
         </w:tcPr>
         <w:p>
           <w:pPr>
-            <w:pStyle w:val="Footer"/>
+            <w:pStyle w:val="Bunntekst"/>
             <w:tabs>
               <w:tab w:val="clear" w:pos="4153"/>
               <w:tab w:val="clear" w:pos="8306"/>
@@ -11696,7 +11912,7 @@
               <w:sz w:val="14"/>
               <w:lang w:val="sq-AL"/>
             </w:rPr>
-            <w:t>1</w:t>
+            <w:t>2</w:t>
           </w:r>
           <w:r>
             <w:rPr>
@@ -11716,7 +11932,7 @@
               <w:sz w:val="14"/>
               <w:lang w:val="sq-AL"/>
             </w:rPr>
-            <w:t>0</w:t>
+            <w:t>4</w:t>
           </w:r>
           <w:r>
             <w:rPr>
@@ -11782,7 +11998,7 @@
               <w:sz w:val="14"/>
               <w:lang w:val="en-US"/>
             </w:rPr>
-            <w:t>2019-09-17</w:t>
+            <w:t>2019-12-03</w:t>
           </w:r>
           <w:r>
             <w:rPr>
@@ -11802,7 +12018,7 @@
         </w:tcPr>
         <w:p>
           <w:pPr>
-            <w:pStyle w:val="Footer"/>
+            <w:pStyle w:val="Bunntekst"/>
             <w:tabs>
               <w:tab w:val="clear" w:pos="4153"/>
               <w:tab w:val="clear" w:pos="8306"/>
@@ -11818,7 +12034,7 @@
           <w:hyperlink r:id="rId1" w:history="1">
             <w:r>
               <w:rPr>
-                <w:rStyle w:val="Hyperlink"/>
+                <w:rStyle w:val="Hyperkobling"/>
                 <w:rFonts w:ascii="Helvetica" w:hAnsi="Helvetica" w:cs="Arial"/>
                 <w:color w:val="1381C4"/>
                 <w:sz w:val="14"/>
@@ -11848,7 +12064,7 @@
           </w:r>
           <w:r>
             <w:rPr>
-              <w:rStyle w:val="Hyperlink"/>
+              <w:rStyle w:val="Hyperkobling"/>
               <w:rFonts w:ascii="Helvetica" w:hAnsi="Helvetica" w:cs="Arial"/>
               <w:color w:val="1381C4"/>
               <w:sz w:val="14"/>
@@ -11865,7 +12081,7 @@
         </w:tcPr>
         <w:p>
           <w:pPr>
-            <w:pStyle w:val="Footer"/>
+            <w:pStyle w:val="Bunntekst"/>
             <w:tabs>
               <w:tab w:val="clear" w:pos="4153"/>
               <w:tab w:val="clear" w:pos="8306"/>
@@ -11885,7 +12101,7 @@
   </w:tbl>
   <w:p>
     <w:pPr>
-      <w:pStyle w:val="Footer"/>
+      <w:pStyle w:val="Bunntekst"/>
       <w:rPr>
         <w:lang w:val="sq-AL"/>
       </w:rPr>
@@ -12108,7 +12324,7 @@
   </w:p>
   <w:p>
     <w:pPr>
-      <w:pStyle w:val="Footer"/>
+      <w:pStyle w:val="Bunntekst"/>
     </w:pPr>
   </w:p>
 </w:ftr>
@@ -12157,7 +12373,7 @@
 <w:hdr xmlns:wpc="http://schemas.microsoft.com/office/word/2010/wordprocessingCanvas" xmlns:cx="http://schemas.microsoft.com/office/drawing/2014/chartex" xmlns:cx1="http://schemas.microsoft.com/office/drawing/2015/9/8/chartex" xmlns:cx2="http://schemas.microsoft.com/office/drawing/2015/10/21/chartex" xmlns:cx3="http://schemas.microsoft.com/office/drawing/2016/5/9/chartex" xmlns:cx4="http://schemas.microsoft.com/office/drawing/2016/5/10/chartex" xmlns:cx5="http://schemas.microsoft.com/office/drawing/2016/5/11/chartex" xmlns:cx6="http://schemas.microsoft.com/office/drawing/2016/5/12/chartex" xmlns:cx7="http://schemas.microsoft.com/office/drawing/2016/5/13/chartex" xmlns:cx8="http://schemas.microsoft.com/office/drawing/2016/5/14/chartex" xmlns:mc="http://schemas.openxmlformats.org/markup-compatibility/2006" xmlns:aink="http://schemas.microsoft.com/office/drawing/2016/ink" xmlns:am3d="http://schemas.microsoft.com/office/drawing/2017/model3d" xmlns:o="urn:schemas-microsoft-com:office:office" xmlns:r="http://schemas.openxmlformats.org/officeDocument/2006/relationships" xmlns:m="http://schemas.openxmlformats.org/officeDocument/2006/math" xmlns:v="urn:schemas-microsoft-com:vml" xmlns:wp14="http://schemas.microsoft.com/office/word/2010/wordprocessingDrawing" xmlns:wp="http://schemas.openxmlformats.org/drawingml/2006/wordprocessingDrawing" xmlns:w10="urn:schemas-microsoft-com:office:word" xmlns:w="http://schemas.openxmlformats.org/wordprocessingml/2006/main" xmlns:w14="http://schemas.microsoft.com/office/word/2010/wordml" xmlns:w15="http://schemas.microsoft.com/office/word/2012/wordml" xmlns:w16cid="http://schemas.microsoft.com/office/word/2016/wordml/cid" xmlns:w16se="http://schemas.microsoft.com/office/word/2015/wordml/symex" xmlns:wpg="http://schemas.microsoft.com/office/word/2010/wordprocessingGroup" xmlns:wpi="http://schemas.microsoft.com/office/word/2010/wordprocessingInk" xmlns:wne="http://schemas.microsoft.com/office/word/2006/wordml" xmlns:wps="http://schemas.microsoft.com/office/word/2010/wordprocessingShape" mc:Ignorable="w14 w15 w16se w16cid wp14">
   <w:p>
     <w:pPr>
-      <w:pStyle w:val="Header"/>
+      <w:pStyle w:val="Topptekst"/>
       <w:jc w:val="right"/>
     </w:pPr>
     <w:r>
@@ -12224,7 +12440,7 @@
 <w:hdr xmlns:wpc="http://schemas.microsoft.com/office/word/2010/wordprocessingCanvas" xmlns:cx="http://schemas.microsoft.com/office/drawing/2014/chartex" xmlns:cx1="http://schemas.microsoft.com/office/drawing/2015/9/8/chartex" xmlns:cx2="http://schemas.microsoft.com/office/drawing/2015/10/21/chartex" xmlns:cx3="http://schemas.microsoft.com/office/drawing/2016/5/9/chartex" xmlns:cx4="http://schemas.microsoft.com/office/drawing/2016/5/10/chartex" xmlns:cx5="http://schemas.microsoft.com/office/drawing/2016/5/11/chartex" xmlns:cx6="http://schemas.microsoft.com/office/drawing/2016/5/12/chartex" xmlns:cx7="http://schemas.microsoft.com/office/drawing/2016/5/13/chartex" xmlns:cx8="http://schemas.microsoft.com/office/drawing/2016/5/14/chartex" xmlns:mc="http://schemas.openxmlformats.org/markup-compatibility/2006" xmlns:aink="http://schemas.microsoft.com/office/drawing/2016/ink" xmlns:am3d="http://schemas.microsoft.com/office/drawing/2017/model3d" xmlns:o="urn:schemas-microsoft-com:office:office" xmlns:r="http://schemas.openxmlformats.org/officeDocument/2006/relationships" xmlns:m="http://schemas.openxmlformats.org/officeDocument/2006/math" xmlns:v="urn:schemas-microsoft-com:vml" xmlns:wp14="http://schemas.microsoft.com/office/word/2010/wordprocessingDrawing" xmlns:wp="http://schemas.openxmlformats.org/drawingml/2006/wordprocessingDrawing" xmlns:w10="urn:schemas-microsoft-com:office:word" xmlns:w="http://schemas.openxmlformats.org/wordprocessingml/2006/main" xmlns:w14="http://schemas.microsoft.com/office/word/2010/wordml" xmlns:w15="http://schemas.microsoft.com/office/word/2012/wordml" xmlns:w16cid="http://schemas.microsoft.com/office/word/2016/wordml/cid" xmlns:w16se="http://schemas.microsoft.com/office/word/2015/wordml/symex" xmlns:wpg="http://schemas.microsoft.com/office/word/2010/wordprocessingGroup" xmlns:wpi="http://schemas.microsoft.com/office/word/2010/wordprocessingInk" xmlns:wne="http://schemas.microsoft.com/office/word/2006/wordml" xmlns:wps="http://schemas.microsoft.com/office/word/2010/wordprocessingShape" mc:Ignorable="w14 w15 w16se w16cid wp14">
   <w:p>
     <w:pPr>
-      <w:pStyle w:val="Header"/>
+      <w:pStyle w:val="Topptekst"/>
       <w:jc w:val="right"/>
     </w:pPr>
     <w:r>
@@ -12297,7 +12513,7 @@
     <w:lvl w:ilvl="0">
       <w:start w:val="1"/>
       <w:numFmt w:val="decimal"/>
-      <w:pStyle w:val="ListNumber"/>
+      <w:pStyle w:val="Nummerertliste"/>
       <w:lvlText w:val="%1."/>
       <w:lvlJc w:val="left"/>
       <w:pPr>
@@ -16348,7 +16564,7 @@
     <w:lvl w:ilvl="0">
       <w:start w:val="1"/>
       <w:numFmt w:val="decimal"/>
-      <w:pStyle w:val="Heading1"/>
+      <w:pStyle w:val="Overskrift1"/>
       <w:lvlText w:val="%1"/>
       <w:lvlJc w:val="left"/>
       <w:pPr>
@@ -16361,7 +16577,7 @@
     <w:lvl w:ilvl="1">
       <w:start w:val="1"/>
       <w:numFmt w:val="decimal"/>
-      <w:pStyle w:val="Heading2"/>
+      <w:pStyle w:val="Overskrift2"/>
       <w:lvlText w:val="%1.%2"/>
       <w:lvlJc w:val="left"/>
       <w:pPr>
@@ -16374,7 +16590,7 @@
     <w:lvl w:ilvl="2">
       <w:start w:val="1"/>
       <w:numFmt w:val="decimal"/>
-      <w:pStyle w:val="Heading3"/>
+      <w:pStyle w:val="Overskrift3"/>
       <w:lvlText w:val="%1.%2.%3"/>
       <w:lvlJc w:val="left"/>
       <w:pPr>
@@ -16387,7 +16603,7 @@
     <w:lvl w:ilvl="3">
       <w:start w:val="1"/>
       <w:numFmt w:val="decimal"/>
-      <w:pStyle w:val="Heading4"/>
+      <w:pStyle w:val="Overskrift4"/>
       <w:lvlText w:val="%1.%2.%3.%4"/>
       <w:lvlJc w:val="left"/>
       <w:pPr>
@@ -16400,7 +16616,7 @@
     <w:lvl w:ilvl="4">
       <w:start w:val="1"/>
       <w:numFmt w:val="decimal"/>
-      <w:pStyle w:val="Heading5"/>
+      <w:pStyle w:val="Overskrift5"/>
       <w:lvlText w:val="%1.%2.%3.%4.%5"/>
       <w:lvlJc w:val="left"/>
       <w:pPr>
@@ -16413,7 +16629,7 @@
     <w:lvl w:ilvl="5">
       <w:start w:val="1"/>
       <w:numFmt w:val="decimal"/>
-      <w:pStyle w:val="Heading6"/>
+      <w:pStyle w:val="Overskrift6"/>
       <w:lvlText w:val="%1.%2.%3.%4.%5.%6"/>
       <w:lvlJc w:val="left"/>
       <w:pPr>
@@ -16426,7 +16642,7 @@
     <w:lvl w:ilvl="6">
       <w:start w:val="1"/>
       <w:numFmt w:val="decimal"/>
-      <w:pStyle w:val="Heading7"/>
+      <w:pStyle w:val="Overskrift7"/>
       <w:lvlText w:val="%1.%2.%3.%4.%5.%6.%7"/>
       <w:lvlJc w:val="left"/>
       <w:pPr>
@@ -16439,7 +16655,7 @@
     <w:lvl w:ilvl="7">
       <w:start w:val="1"/>
       <w:numFmt w:val="decimal"/>
-      <w:pStyle w:val="Heading8"/>
+      <w:pStyle w:val="Overskrift8"/>
       <w:lvlText w:val="%1.%2.%3.%4.%5.%6.%7.%8"/>
       <w:lvlJc w:val="left"/>
       <w:pPr>
@@ -16452,7 +16668,7 @@
     <w:lvl w:ilvl="8">
       <w:start w:val="1"/>
       <w:numFmt w:val="decimal"/>
-      <w:pStyle w:val="Heading9"/>
+      <w:pStyle w:val="Overskrift9"/>
       <w:lvlText w:val="%1.%2.%3.%4.%5.%6.%7.%8.%9"/>
       <w:lvlJc w:val="left"/>
       <w:pPr>
@@ -17011,7 +17227,7 @@
     </w:rPrDefault>
     <w:pPrDefault/>
   </w:docDefaults>
-  <w:latentStyles w:defLockedState="0" w:defUIPriority="0" w:defSemiHidden="0" w:defUnhideWhenUsed="0" w:defQFormat="0" w:count="377">
+  <w:latentStyles w:defLockedState="0" w:defUIPriority="0" w:defSemiHidden="0" w:defUnhideWhenUsed="0" w:defQFormat="0" w:count="376">
     <w:lsdException w:name="Normal" w:qFormat="1"/>
     <w:lsdException w:name="heading 1" w:qFormat="1"/>
     <w:lsdException w:name="heading 2" w:qFormat="1"/>
@@ -17382,7 +17598,6 @@
     <w:lsdException w:name="Hashtag" w:semiHidden="1" w:uiPriority="99" w:unhideWhenUsed="1"/>
     <w:lsdException w:name="Unresolved Mention" w:semiHidden="1" w:uiPriority="99" w:unhideWhenUsed="1"/>
     <w:lsdException w:name="Smart Link" w:semiHidden="1" w:uiPriority="99" w:unhideWhenUsed="1"/>
-    <w:lsdException w:name="Smart Link Error" w:semiHidden="1" w:uiPriority="99" w:unhideWhenUsed="1"/>
   </w:latentStyles>
   <w:style w:type="paragraph" w:default="1" w:styleId="Normal">
     <w:name w:val="Normal"/>
@@ -17394,7 +17609,7 @@
       <w:lang w:val="en-GB" w:eastAsia="en-US"/>
     </w:rPr>
   </w:style>
-  <w:style w:type="paragraph" w:styleId="Heading1">
+  <w:style w:type="paragraph" w:styleId="Overskrift1">
     <w:name w:val="heading 1"/>
     <w:basedOn w:val="Normal"/>
     <w:next w:val="Normal"/>
@@ -17414,7 +17629,7 @@
       <w:sz w:val="24"/>
     </w:rPr>
   </w:style>
-  <w:style w:type="paragraph" w:styleId="Heading2">
+  <w:style w:type="paragraph" w:styleId="Overskrift2">
     <w:name w:val="heading 2"/>
     <w:basedOn w:val="Normal"/>
     <w:next w:val="Normal"/>
@@ -17435,7 +17650,7 @@
       <w:sz w:val="22"/>
     </w:rPr>
   </w:style>
-  <w:style w:type="paragraph" w:styleId="Heading3">
+  <w:style w:type="paragraph" w:styleId="Overskrift3">
     <w:name w:val="heading 3"/>
     <w:basedOn w:val="Normal"/>
     <w:next w:val="Normal"/>
@@ -17454,7 +17669,7 @@
       <w:b/>
     </w:rPr>
   </w:style>
-  <w:style w:type="paragraph" w:styleId="Heading4">
+  <w:style w:type="paragraph" w:styleId="Overskrift4">
     <w:name w:val="heading 4"/>
     <w:basedOn w:val="Normal"/>
     <w:next w:val="Normal"/>
@@ -17474,7 +17689,7 @@
       <w:lang w:val="sq-AL"/>
     </w:rPr>
   </w:style>
-  <w:style w:type="paragraph" w:styleId="Heading5">
+  <w:style w:type="paragraph" w:styleId="Overskrift5">
     <w:name w:val="heading 5"/>
     <w:basedOn w:val="Normal"/>
     <w:next w:val="Normal"/>
@@ -17494,7 +17709,7 @@
       <w:sz w:val="22"/>
     </w:rPr>
   </w:style>
-  <w:style w:type="paragraph" w:styleId="Heading6">
+  <w:style w:type="paragraph" w:styleId="Overskrift6">
     <w:name w:val="heading 6"/>
     <w:basedOn w:val="Normal"/>
     <w:next w:val="Normal"/>
@@ -17514,7 +17729,7 @@
       <w:sz w:val="22"/>
     </w:rPr>
   </w:style>
-  <w:style w:type="paragraph" w:styleId="Heading7">
+  <w:style w:type="paragraph" w:styleId="Overskrift7">
     <w:name w:val="heading 7"/>
     <w:basedOn w:val="Normal"/>
     <w:next w:val="Normal"/>
@@ -17532,7 +17747,7 @@
       <w:i/>
     </w:rPr>
   </w:style>
-  <w:style w:type="paragraph" w:styleId="Heading8">
+  <w:style w:type="paragraph" w:styleId="Overskrift8">
     <w:name w:val="heading 8"/>
     <w:basedOn w:val="Normal"/>
     <w:next w:val="Normal"/>
@@ -17550,7 +17765,7 @@
       <w:i/>
     </w:rPr>
   </w:style>
-  <w:style w:type="paragraph" w:styleId="Heading9">
+  <w:style w:type="paragraph" w:styleId="Overskrift9">
     <w:name w:val="heading 9"/>
     <w:basedOn w:val="Normal"/>
     <w:next w:val="Normal"/>
@@ -17568,13 +17783,13 @@
       <w:i/>
     </w:rPr>
   </w:style>
-  <w:style w:type="character" w:default="1" w:styleId="DefaultParagraphFont">
+  <w:style w:type="character" w:default="1" w:styleId="Standardskriftforavsnitt">
     <w:name w:val="Default Paragraph Font"/>
     <w:uiPriority w:val="1"/>
     <w:semiHidden/>
     <w:unhideWhenUsed/>
   </w:style>
-  <w:style w:type="table" w:default="1" w:styleId="TableNormal">
+  <w:style w:type="table" w:default="1" w:styleId="Vanligtabell">
     <w:name w:val="Normal Table"/>
     <w:uiPriority w:val="99"/>
     <w:semiHidden/>
@@ -17589,13 +17804,13 @@
       </w:tblCellMar>
     </w:tblPr>
   </w:style>
-  <w:style w:type="numbering" w:default="1" w:styleId="NoList">
+  <w:style w:type="numbering" w:default="1" w:styleId="Ingenliste">
     <w:name w:val="No List"/>
     <w:uiPriority w:val="99"/>
     <w:semiHidden/>
     <w:unhideWhenUsed/>
   </w:style>
-  <w:style w:type="paragraph" w:styleId="Header">
+  <w:style w:type="paragraph" w:styleId="Topptekst">
     <w:name w:val="header"/>
     <w:basedOn w:val="Normal"/>
     <w:pPr>
@@ -17605,7 +17820,7 @@
       </w:tabs>
     </w:pPr>
   </w:style>
-  <w:style w:type="paragraph" w:styleId="Footer">
+  <w:style w:type="paragraph" w:styleId="Bunntekst">
     <w:name w:val="footer"/>
     <w:basedOn w:val="Normal"/>
     <w:pPr>
@@ -17619,7 +17834,7 @@
       <w:sz w:val="16"/>
     </w:rPr>
   </w:style>
-  <w:style w:type="paragraph" w:styleId="TOC1">
+  <w:style w:type="paragraph" w:styleId="INNH1">
     <w:name w:val="toc 1"/>
     <w:basedOn w:val="Normal"/>
     <w:next w:val="Normal"/>
@@ -17633,7 +17848,7 @@
       <w:sz w:val="20"/>
     </w:rPr>
   </w:style>
-  <w:style w:type="paragraph" w:styleId="TOC2">
+  <w:style w:type="paragraph" w:styleId="INNH2">
     <w:name w:val="toc 2"/>
     <w:basedOn w:val="Normal"/>
     <w:next w:val="Normal"/>
@@ -17646,7 +17861,7 @@
       <w:sz w:val="20"/>
     </w:rPr>
   </w:style>
-  <w:style w:type="paragraph" w:styleId="TOC3">
+  <w:style w:type="paragraph" w:styleId="INNH3">
     <w:name w:val="toc 3"/>
     <w:basedOn w:val="Normal"/>
     <w:next w:val="Normal"/>
@@ -17659,7 +17874,7 @@
       <w:sz w:val="20"/>
     </w:rPr>
   </w:style>
-  <w:style w:type="paragraph" w:styleId="TOC4">
+  <w:style w:type="paragraph" w:styleId="INNH4">
     <w:name w:val="toc 4"/>
     <w:basedOn w:val="Normal"/>
     <w:next w:val="Normal"/>
@@ -17668,7 +17883,7 @@
       <w:ind w:left="720"/>
     </w:pPr>
   </w:style>
-  <w:style w:type="paragraph" w:styleId="TOC5">
+  <w:style w:type="paragraph" w:styleId="INNH5">
     <w:name w:val="toc 5"/>
     <w:basedOn w:val="Normal"/>
     <w:next w:val="Normal"/>
@@ -17677,7 +17892,7 @@
       <w:ind w:left="960"/>
     </w:pPr>
   </w:style>
-  <w:style w:type="paragraph" w:styleId="TOC6">
+  <w:style w:type="paragraph" w:styleId="INNH6">
     <w:name w:val="toc 6"/>
     <w:basedOn w:val="Normal"/>
     <w:next w:val="Normal"/>
@@ -17686,7 +17901,7 @@
       <w:ind w:left="1200"/>
     </w:pPr>
   </w:style>
-  <w:style w:type="paragraph" w:styleId="TOC7">
+  <w:style w:type="paragraph" w:styleId="INNH7">
     <w:name w:val="toc 7"/>
     <w:basedOn w:val="Normal"/>
     <w:next w:val="Normal"/>
@@ -17695,7 +17910,7 @@
       <w:ind w:left="1440"/>
     </w:pPr>
   </w:style>
-  <w:style w:type="paragraph" w:styleId="TOC8">
+  <w:style w:type="paragraph" w:styleId="INNH8">
     <w:name w:val="toc 8"/>
     <w:basedOn w:val="Normal"/>
     <w:next w:val="Normal"/>
@@ -17704,7 +17919,7 @@
       <w:ind w:left="1680"/>
     </w:pPr>
   </w:style>
-  <w:style w:type="paragraph" w:styleId="TOC9">
+  <w:style w:type="paragraph" w:styleId="INNH9">
     <w:name w:val="toc 9"/>
     <w:basedOn w:val="Normal"/>
     <w:next w:val="Normal"/>
@@ -17713,7 +17928,7 @@
       <w:ind w:left="1920"/>
     </w:pPr>
   </w:style>
-  <w:style w:type="paragraph" w:styleId="Index1">
+  <w:style w:type="paragraph" w:styleId="Indeks1">
     <w:name w:val="index 1"/>
     <w:basedOn w:val="Normal"/>
     <w:next w:val="Normal"/>
@@ -17728,7 +17943,7 @@
       <w:b/>
     </w:rPr>
   </w:style>
-  <w:style w:type="paragraph" w:styleId="Index3">
+  <w:style w:type="paragraph" w:styleId="Indeks3">
     <w:name w:val="index 3"/>
     <w:basedOn w:val="Normal"/>
     <w:next w:val="Normal"/>
@@ -17740,7 +17955,7 @@
       <w:ind w:left="600" w:hanging="200"/>
     </w:pPr>
   </w:style>
-  <w:style w:type="paragraph" w:styleId="Caption">
+  <w:style w:type="paragraph" w:styleId="Bildetekst">
     <w:name w:val="caption"/>
     <w:basedOn w:val="Normal"/>
     <w:next w:val="Normal"/>
@@ -17752,14 +17967,14 @@
       <w:i/>
     </w:rPr>
   </w:style>
-  <w:style w:type="character" w:styleId="FootnoteReference">
+  <w:style w:type="character" w:styleId="Fotnotereferanse">
     <w:name w:val="footnote reference"/>
     <w:semiHidden/>
     <w:rPr>
       <w:vertAlign w:val="superscript"/>
     </w:rPr>
   </w:style>
-  <w:style w:type="paragraph" w:styleId="FootnoteText">
+  <w:style w:type="paragraph" w:styleId="Fotnotetekst">
     <w:name w:val="footnote text"/>
     <w:basedOn w:val="Normal"/>
     <w:semiHidden/>
@@ -17770,30 +17985,30 @@
       <w:sz w:val="20"/>
     </w:rPr>
   </w:style>
-  <w:style w:type="character" w:styleId="CommentReference">
+  <w:style w:type="character" w:styleId="Merknadsreferanse">
     <w:name w:val="annotation reference"/>
     <w:semiHidden/>
     <w:rPr>
       <w:sz w:val="16"/>
     </w:rPr>
   </w:style>
-  <w:style w:type="paragraph" w:styleId="CommentText">
+  <w:style w:type="paragraph" w:styleId="Merknadstekst">
     <w:name w:val="annotation text"/>
     <w:basedOn w:val="Normal"/>
-    <w:link w:val="CommentTextChar"/>
+    <w:link w:val="MerknadstekstTegn"/>
     <w:semiHidden/>
     <w:rPr>
       <w:sz w:val="20"/>
     </w:rPr>
   </w:style>
-  <w:style w:type="character" w:styleId="Hyperlink">
+  <w:style w:type="character" w:styleId="Hyperkobling">
     <w:name w:val="Hyperlink"/>
     <w:rPr>
       <w:color w:val="0000FF"/>
       <w:u w:val="single"/>
     </w:rPr>
   </w:style>
-  <w:style w:type="character" w:styleId="FollowedHyperlink">
+  <w:style w:type="character" w:styleId="Fulgthyperkobling">
     <w:name w:val="FollowedHyperlink"/>
     <w:rPr>
       <w:color w:val="800080"/>
@@ -17811,7 +18026,7 @@
   </w:style>
   <w:style w:type="paragraph" w:customStyle="1" w:styleId="Appendix">
     <w:name w:val="Appendix"/>
-    <w:basedOn w:val="Heading1"/>
+    <w:basedOn w:val="Overskrift1"/>
     <w:pPr>
       <w:keepNext/>
       <w:numPr>
@@ -17837,7 +18052,7 @@
       <w:lang w:val="en-US"/>
     </w:rPr>
   </w:style>
-  <w:style w:type="paragraph" w:styleId="DocumentMap">
+  <w:style w:type="paragraph" w:styleId="Dokumentkart">
     <w:name w:val="Document Map"/>
     <w:basedOn w:val="Normal"/>
     <w:semiHidden/>
@@ -17860,9 +18075,9 @@
       <w:sz w:val="20"/>
     </w:rPr>
   </w:style>
-  <w:style w:type="table" w:styleId="TableGrid">
+  <w:style w:type="table" w:styleId="Tabellrutenett">
     <w:name w:val="Table Grid"/>
-    <w:basedOn w:val="TableNormal"/>
+    <w:basedOn w:val="Vanligtabell"/>
     <w:uiPriority w:val="59"/>
     <w:rsid w:val="00FB38FA"/>
     <w:tblPr>
@@ -17887,7 +18102,7 @@
       <w:sz w:val="20"/>
     </w:rPr>
   </w:style>
-  <w:style w:type="character" w:styleId="Emphasis">
+  <w:style w:type="character" w:styleId="Utheving">
     <w:name w:val="Emphasis"/>
     <w:qFormat/>
     <w:rsid w:val="00376949"/>
@@ -17898,7 +18113,7 @@
   </w:style>
   <w:style w:type="paragraph" w:customStyle="1" w:styleId="Style1">
     <w:name w:val="Style1"/>
-    <w:basedOn w:val="Heading4"/>
+    <w:basedOn w:val="Overskrift4"/>
     <w:autoRedefine/>
     <w:rsid w:val="0092522D"/>
     <w:rPr>
@@ -17907,16 +18122,16 @@
   </w:style>
   <w:style w:type="paragraph" w:customStyle="1" w:styleId="Ref">
     <w:name w:val="Ref"/>
-    <w:basedOn w:val="ListNumber"/>
+    <w:basedOn w:val="Nummerertliste"/>
     <w:rsid w:val="0015485B"/>
     <w:rPr>
       <w:rFonts w:cs="Arial"/>
       <w:lang w:val="sq-AL"/>
     </w:rPr>
   </w:style>
-  <w:style w:type="table" w:styleId="Table3Deffects3">
+  <w:style w:type="table" w:styleId="Tabell-3D-effekt3">
     <w:name w:val="Table 3D effects 3"/>
-    <w:basedOn w:val="TableNormal"/>
+    <w:basedOn w:val="Vanligtabell"/>
     <w:rsid w:val="00360D8E"/>
     <w:tblPr>
       <w:tblStyleRowBandSize w:val="1"/>
@@ -18000,7 +18215,7 @@
       </w:tcPr>
     </w:tblStylePr>
   </w:style>
-  <w:style w:type="paragraph" w:styleId="ListNumber">
+  <w:style w:type="paragraph" w:styleId="Nummerertliste">
     <w:name w:val="List Number"/>
     <w:basedOn w:val="Normal"/>
     <w:rsid w:val="00680AFE"/>
@@ -18010,7 +18225,7 @@
       </w:numPr>
     </w:pPr>
   </w:style>
-  <w:style w:type="paragraph" w:styleId="ListParagraph">
+  <w:style w:type="paragraph" w:styleId="Listeavsnitt">
     <w:name w:val="List Paragraph"/>
     <w:basedOn w:val="Normal"/>
     <w:uiPriority w:val="34"/>
@@ -18020,9 +18235,9 @@
       <w:ind w:left="708"/>
     </w:pPr>
   </w:style>
-  <w:style w:type="table" w:styleId="TableSimple3">
+  <w:style w:type="table" w:styleId="Enkelttabell3">
     <w:name w:val="Table Simple 3"/>
-    <w:basedOn w:val="TableNormal"/>
+    <w:basedOn w:val="Vanligtabell"/>
     <w:rsid w:val="00F56828"/>
     <w:tblPr>
       <w:tblBorders>
@@ -18053,7 +18268,7 @@
   </w:style>
   <w:style w:type="table" w:customStyle="1" w:styleId="BV-QR-SingleColumn">
     <w:name w:val="BV-QR-SingleColumn"/>
-    <w:basedOn w:val="TableNormal"/>
+    <w:basedOn w:val="Vanligtabell"/>
     <w:rsid w:val="001A0E53"/>
     <w:pPr>
       <w:spacing w:before="20" w:after="20" w:line="20" w:lineRule="atLeast"/>
@@ -18100,13 +18315,13 @@
   </w:style>
   <w:style w:type="table" w:customStyle="1" w:styleId="BV-QR-Nx3">
     <w:name w:val="BV-QR-Nx3"/>
-    <w:basedOn w:val="TableNormal"/>
+    <w:basedOn w:val="Vanligtabell"/>
     <w:rsid w:val="009C332E"/>
     <w:tblPr/>
   </w:style>
   <w:style w:type="table" w:customStyle="1" w:styleId="BV-Table-Nx1">
     <w:name w:val="BV-Table-Nx1"/>
-    <w:basedOn w:val="TableNormal"/>
+    <w:basedOn w:val="Vanligtabell"/>
     <w:rsid w:val="00E258C3"/>
     <w:pPr>
       <w:spacing w:before="20" w:after="20" w:line="20" w:lineRule="atLeast"/>
@@ -18158,29 +18373,29 @@
       </w:tcPr>
     </w:tblStylePr>
   </w:style>
-  <w:style w:type="paragraph" w:styleId="CommentSubject">
+  <w:style w:type="paragraph" w:styleId="Kommentaremne">
     <w:name w:val="annotation subject"/>
-    <w:basedOn w:val="CommentText"/>
-    <w:next w:val="CommentText"/>
-    <w:link w:val="CommentSubjectChar"/>
+    <w:basedOn w:val="Merknadstekst"/>
+    <w:next w:val="Merknadstekst"/>
+    <w:link w:val="KommentaremneTegn"/>
     <w:rsid w:val="0003573B"/>
     <w:rPr>
       <w:b/>
       <w:bCs/>
     </w:rPr>
   </w:style>
-  <w:style w:type="character" w:customStyle="1" w:styleId="CommentTextChar">
-    <w:name w:val="Comment Text Char"/>
-    <w:link w:val="CommentText"/>
+  <w:style w:type="character" w:customStyle="1" w:styleId="MerknadstekstTegn">
+    <w:name w:val="Merknadstekst Tegn"/>
+    <w:link w:val="Merknadstekst"/>
     <w:semiHidden/>
     <w:rsid w:val="0003573B"/>
     <w:rPr>
       <w:lang w:val="en-GB"/>
     </w:rPr>
   </w:style>
-  <w:style w:type="character" w:customStyle="1" w:styleId="CommentSubjectChar">
-    <w:name w:val="Comment Subject Char"/>
-    <w:link w:val="CommentSubject"/>
+  <w:style w:type="character" w:customStyle="1" w:styleId="KommentaremneTegn">
+    <w:name w:val="Kommentaremne Tegn"/>
+    <w:link w:val="Kommentaremne"/>
     <w:rsid w:val="0003573B"/>
     <w:rPr>
       <w:b/>
@@ -18188,10 +18403,10 @@
       <w:lang w:val="en-GB"/>
     </w:rPr>
   </w:style>
-  <w:style w:type="paragraph" w:styleId="BalloonText">
+  <w:style w:type="paragraph" w:styleId="Bobletekst">
     <w:name w:val="Balloon Text"/>
     <w:basedOn w:val="Normal"/>
-    <w:link w:val="BalloonTextChar"/>
+    <w:link w:val="BobletekstTegn"/>
     <w:rsid w:val="0003573B"/>
     <w:rPr>
       <w:rFonts w:ascii="Tahoma" w:hAnsi="Tahoma" w:cs="Tahoma"/>
@@ -18199,9 +18414,9 @@
       <w:szCs w:val="16"/>
     </w:rPr>
   </w:style>
-  <w:style w:type="character" w:customStyle="1" w:styleId="BalloonTextChar">
-    <w:name w:val="Balloon Text Char"/>
-    <w:link w:val="BalloonText"/>
+  <w:style w:type="character" w:customStyle="1" w:styleId="BobletekstTegn">
+    <w:name w:val="Bobletekst Tegn"/>
+    <w:link w:val="Bobletekst"/>
     <w:rsid w:val="0003573B"/>
     <w:rPr>
       <w:rFonts w:ascii="Tahoma" w:hAnsi="Tahoma" w:cs="Tahoma"/>
@@ -18210,18 +18425,18 @@
       <w:lang w:val="en-GB"/>
     </w:rPr>
   </w:style>
-  <w:style w:type="paragraph" w:styleId="BodyText">
+  <w:style w:type="paragraph" w:styleId="Brdtekst">
     <w:name w:val="Body Text"/>
     <w:basedOn w:val="Normal"/>
-    <w:link w:val="BodyTextChar"/>
+    <w:link w:val="BrdtekstTegn"/>
     <w:rsid w:val="00E2206C"/>
     <w:pPr>
       <w:spacing w:after="120"/>
     </w:pPr>
   </w:style>
-  <w:style w:type="character" w:customStyle="1" w:styleId="BodyTextChar">
-    <w:name w:val="Body Text Char"/>
-    <w:link w:val="BodyText"/>
+  <w:style w:type="character" w:customStyle="1" w:styleId="BrdtekstTegn">
+    <w:name w:val="Brødtekst Tegn"/>
+    <w:link w:val="Brdtekst"/>
     <w:rsid w:val="00E2206C"/>
     <w:rPr>
       <w:sz w:val="24"/>
@@ -18239,7 +18454,7 @@
   </w:style>
   <w:style w:type="table" w:customStyle="1" w:styleId="Rutenettabell1lys-uthevingsfarge11">
     <w:name w:val="Rutenettabell 1 lys - uthevingsfarge 11"/>
-    <w:basedOn w:val="TableNormal"/>
+    <w:basedOn w:val="Vanligtabell"/>
     <w:uiPriority w:val="46"/>
     <w:rsid w:val="005A2CB9"/>
     <w:rPr>
@@ -18311,11 +18526,11 @@
       <w:color w:val="000000"/>
     </w:rPr>
   </w:style>
-  <w:style w:type="paragraph" w:styleId="Title">
+  <w:style w:type="paragraph" w:styleId="Tittel">
     <w:name w:val="Title"/>
     <w:basedOn w:val="Normal"/>
     <w:next w:val="Normal"/>
-    <w:link w:val="TitleChar"/>
+    <w:link w:val="TittelTegn"/>
     <w:qFormat/>
     <w:rsid w:val="00F26B83"/>
     <w:pPr>
@@ -18331,10 +18546,10 @@
       <w:szCs w:val="56"/>
     </w:rPr>
   </w:style>
-  <w:style w:type="character" w:customStyle="1" w:styleId="TitleChar">
-    <w:name w:val="Title Char"/>
-    <w:basedOn w:val="DefaultParagraphFont"/>
-    <w:link w:val="Title"/>
+  <w:style w:type="character" w:customStyle="1" w:styleId="TittelTegn">
+    <w:name w:val="Tittel Tegn"/>
+    <w:basedOn w:val="Standardskriftforavsnitt"/>
+    <w:link w:val="Tittel"/>
     <w:rsid w:val="00F26B83"/>
     <w:rPr>
       <w:rFonts w:ascii="Helvetica Neue" w:eastAsiaTheme="majorEastAsia" w:hAnsi="Helvetica Neue" w:cstheme="majorBidi"/>
@@ -18347,11 +18562,11 @@
       <w:lang w:val="en-GB" w:eastAsia="en-US"/>
     </w:rPr>
   </w:style>
-  <w:style w:type="paragraph" w:styleId="Subtitle">
+  <w:style w:type="paragraph" w:styleId="Undertittel">
     <w:name w:val="Subtitle"/>
     <w:basedOn w:val="Normal"/>
     <w:next w:val="Normal"/>
-    <w:link w:val="SubtitleChar"/>
+    <w:link w:val="UndertittelTegn"/>
     <w:qFormat/>
     <w:rsid w:val="001D006A"/>
     <w:pPr>
@@ -18368,10 +18583,10 @@
       <w:szCs w:val="22"/>
     </w:rPr>
   </w:style>
-  <w:style w:type="character" w:customStyle="1" w:styleId="SubtitleChar">
-    <w:name w:val="Subtitle Char"/>
-    <w:basedOn w:val="DefaultParagraphFont"/>
-    <w:link w:val="Subtitle"/>
+  <w:style w:type="character" w:customStyle="1" w:styleId="UndertittelTegn">
+    <w:name w:val="Undertittel Tegn"/>
+    <w:basedOn w:val="Standardskriftforavsnitt"/>
+    <w:link w:val="Undertittel"/>
     <w:rsid w:val="001D006A"/>
     <w:rPr>
       <w:rFonts w:ascii="Helvetica Light" w:eastAsiaTheme="minorEastAsia" w:hAnsi="Helvetica Light" w:cstheme="minorBidi"/>
@@ -18381,9 +18596,9 @@
       <w:lang w:val="en-GB" w:eastAsia="en-US"/>
     </w:rPr>
   </w:style>
-  <w:style w:type="character" w:styleId="PageNumber">
+  <w:style w:type="character" w:styleId="Sidetall">
     <w:name w:val="page number"/>
-    <w:basedOn w:val="DefaultParagraphFont"/>
+    <w:basedOn w:val="Standardskriftforavsnitt"/>
     <w:rsid w:val="004D74A3"/>
   </w:style>
 </w:styles>
@@ -18655,7 +18870,7 @@
 </file>
 
 <file path=customXml/itemProps1.xml><?xml version="1.0" encoding="utf-8"?>
-<ds:datastoreItem xmlns:ds="http://schemas.openxmlformats.org/officeDocument/2006/customXml" ds:itemID="{0F1B4391-8CF2-49B7-9B47-A1AA64DA9728}">
+<ds:datastoreItem xmlns:ds="http://schemas.openxmlformats.org/officeDocument/2006/customXml" ds:itemID="{A0EF0A6B-9CA4-8447-A186-329453FA34D1}">
   <ds:schemaRefs>
     <ds:schemaRef ds:uri="http://schemas.openxmlformats.org/officeDocument/2006/bibliography"/>
   </ds:schemaRefs>

</xml_diff>